<commit_message>
Mise e a jours 1  aricle
</commit_message>
<xml_diff>
--- a/resultats/resultats globaux.docx
+++ b/resultats/resultats globaux.docx
@@ -11404,11 +11404,113 @@
     </w:p>
     <w:p>
       <w:pPr>
+        <w:autoSpaceDE w:val="0"/>
+        <w:autoSpaceDN w:val="0"/>
+        <w:adjustRightInd w:val="0"/>
+        <w:spacing w:after="0" w:line="240" w:lineRule="auto"/>
+        <w:rPr>
+          <w:rFonts w:ascii="Times New Roman" w:hAnsi="Times New Roman" w:cs="Times New Roman"/>
+          <w:sz w:val="24"/>
+          <w:szCs w:val="24"/>
+        </w:rPr>
+      </w:pPr>
+      <w:r>
+        <w:rPr>
+          <w:rFonts w:ascii="Times New Roman" w:hAnsi="Times New Roman" w:cs="Times New Roman"/>
+          <w:sz w:val="24"/>
+          <w:szCs w:val="24"/>
+        </w:rPr>
+        <w:t>Table 3</w:t>
+      </w:r>
+      <w:r>
+        <w:rPr>
+          <w:rFonts w:ascii="Times New Roman" w:hAnsi="Times New Roman" w:cs="Times New Roman"/>
+          <w:sz w:val="24"/>
+          <w:szCs w:val="24"/>
+        </w:rPr>
+        <w:t xml:space="preserve"> below shows the performance</w:t>
+      </w:r>
+      <w:r>
+        <w:rPr>
+          <w:rFonts w:ascii="Times New Roman" w:hAnsi="Times New Roman" w:cs="Times New Roman"/>
+          <w:sz w:val="24"/>
+          <w:szCs w:val="24"/>
+        </w:rPr>
+        <w:t xml:space="preserve"> measures (precision, recall, F-</w:t>
+      </w:r>
+      <w:r>
+        <w:rPr>
+          <w:rFonts w:ascii="Times New Roman" w:hAnsi="Times New Roman" w:cs="Times New Roman"/>
+          <w:sz w:val="24"/>
+          <w:szCs w:val="24"/>
+        </w:rPr>
+        <w:t>measure and precision) of the resu</w:t>
+      </w:r>
+      <w:r>
+        <w:rPr>
+          <w:rFonts w:ascii="Times New Roman" w:hAnsi="Times New Roman" w:cs="Times New Roman"/>
+          <w:sz w:val="24"/>
+          <w:szCs w:val="24"/>
+        </w:rPr>
+        <w:t>lts of our classifi</w:t>
+      </w:r>
+      <w:r>
+        <w:rPr>
+          <w:rFonts w:ascii="Times New Roman" w:hAnsi="Times New Roman" w:cs="Times New Roman"/>
+          <w:sz w:val="24"/>
+          <w:szCs w:val="24"/>
+        </w:rPr>
+        <w:t>er</w:t>
+      </w:r>
+      <w:r>
+        <w:rPr>
+          <w:rFonts w:ascii="Times New Roman" w:hAnsi="Times New Roman" w:cs="Times New Roman"/>
+          <w:sz w:val="24"/>
+          <w:szCs w:val="24"/>
+        </w:rPr>
+        <w:t>s after experimentation i</w:t>
+      </w:r>
+      <w:r>
+        <w:rPr>
+          <w:rFonts w:ascii="Times New Roman" w:hAnsi="Times New Roman" w:cs="Times New Roman"/>
+          <w:sz w:val="24"/>
+          <w:szCs w:val="24"/>
+        </w:rPr>
+        <w:t>n all our datasets. The observation shows that the best scores of our classi</w:t>
+      </w:r>
+      <w:r>
+        <w:rPr>
+          <w:rFonts w:ascii="Times New Roman" w:hAnsi="Times New Roman" w:cs="Times New Roman"/>
+          <w:sz w:val="24"/>
+          <w:szCs w:val="24"/>
+        </w:rPr>
+        <w:t xml:space="preserve">fiers </w:t>
+      </w:r>
+      <w:r>
+        <w:rPr>
+          <w:rFonts w:ascii="Times New Roman" w:hAnsi="Times New Roman" w:cs="Times New Roman"/>
+          <w:sz w:val="24"/>
+          <w:szCs w:val="24"/>
+        </w:rPr>
+        <w:t>are achieved on the datasets DT1, DT3 and DT5</w:t>
+      </w:r>
+      <w:r>
+        <w:rPr>
+          <w:rFonts w:ascii="Times New Roman" w:hAnsi="Times New Roman" w:cs="Times New Roman"/>
+          <w:sz w:val="24"/>
+          <w:szCs w:val="24"/>
+        </w:rPr>
+        <w:t xml:space="preserve"> in general</w:t>
+      </w:r>
+      <w:bookmarkStart w:id="0" w:name="_GoBack"/>
+      <w:bookmarkEnd w:id="0"/>
+    </w:p>
+    <w:p>
+      <w:pPr>
         <w:jc w:val="center"/>
         <w:rPr>
           <w:b/>
           <w:bCs/>
-          <w:lang w:val="fr-FR"/>
         </w:rPr>
       </w:pPr>
     </w:p>
@@ -11418,7 +11520,6 @@
         <w:rPr>
           <w:b/>
           <w:bCs/>
-          <w:lang w:val="fr-FR"/>
         </w:rPr>
       </w:pPr>
     </w:p>
@@ -11428,7 +11529,6 @@
         <w:rPr>
           <w:b/>
           <w:bCs/>
-          <w:lang w:val="fr-FR"/>
         </w:rPr>
       </w:pPr>
     </w:p>
@@ -11438,7 +11538,6 @@
         <w:rPr>
           <w:b/>
           <w:bCs/>
-          <w:lang w:val="fr-FR"/>
         </w:rPr>
       </w:pPr>
     </w:p>
@@ -11448,7 +11547,6 @@
         <w:rPr>
           <w:b/>
           <w:bCs/>
-          <w:lang w:val="fr-FR"/>
         </w:rPr>
       </w:pPr>
     </w:p>
@@ -11458,7 +11556,6 @@
         <w:rPr>
           <w:b/>
           <w:bCs/>
-          <w:lang w:val="fr-FR"/>
         </w:rPr>
       </w:pPr>
     </w:p>
@@ -11468,7 +11565,6 @@
         <w:rPr>
           <w:b/>
           <w:bCs/>
-          <w:lang w:val="fr-FR"/>
         </w:rPr>
       </w:pPr>
     </w:p>
@@ -11478,7 +11574,6 @@
         <w:rPr>
           <w:b/>
           <w:bCs/>
-          <w:lang w:val="fr-FR"/>
         </w:rPr>
       </w:pPr>
     </w:p>
@@ -11488,7 +11583,6 @@
         <w:rPr>
           <w:b/>
           <w:bCs/>
-          <w:lang w:val="fr-FR"/>
         </w:rPr>
       </w:pPr>
     </w:p>
@@ -11498,7 +11592,6 @@
         <w:rPr>
           <w:b/>
           <w:bCs/>
-          <w:lang w:val="fr-FR"/>
         </w:rPr>
       </w:pPr>
     </w:p>
@@ -11508,7 +11601,6 @@
         <w:rPr>
           <w:b/>
           <w:bCs/>
-          <w:lang w:val="fr-FR"/>
         </w:rPr>
       </w:pPr>
     </w:p>
@@ -11518,7 +11610,6 @@
         <w:rPr>
           <w:b/>
           <w:bCs/>
-          <w:lang w:val="fr-FR"/>
         </w:rPr>
       </w:pPr>
     </w:p>
@@ -11528,7 +11619,6 @@
         <w:rPr>
           <w:b/>
           <w:bCs/>
-          <w:lang w:val="fr-FR"/>
         </w:rPr>
       </w:pPr>
     </w:p>
@@ -11541,23 +11631,12 @@
           <w:lang w:val="fr-FR"/>
         </w:rPr>
       </w:pPr>
-    </w:p>
-    <w:p>
-      <w:pPr>
-        <w:jc w:val="center"/>
-        <w:rPr>
-          <w:b/>
-          <w:bCs/>
-          <w:lang w:val="fr-FR"/>
-        </w:rPr>
-      </w:pPr>
       <w:r>
         <w:rPr>
           <w:b/>
           <w:bCs/>
           <w:lang w:val="fr-FR"/>
         </w:rPr>
-        <w:lastRenderedPageBreak/>
         <w:t>Méthodes ensemblistes sur DT4</w:t>
       </w:r>
     </w:p>
@@ -11697,8 +11776,6 @@
             <w:r>
               <w:t>0.85</w:t>
             </w:r>
-            <w:bookmarkStart w:id="0" w:name="_GoBack"/>
-            <w:bookmarkEnd w:id="0"/>
           </w:p>
         </w:tc>
       </w:tr>

</xml_diff>